<commit_message>
cluster vs name scope rsources
</commit_message>
<xml_diff>
--- a/ARGO.docx
+++ b/ARGO.docx
@@ -2518,11 +2518,61 @@
       </w:r>
       <w:r>
         <w:rPr>
+          <w:noProof/>
           <w:color w:val="00B0F0"/>
           <w:sz w:val="72"/>
           <w:szCs w:val="72"/>
           <w:lang w:val="en-US"/>
         </w:rPr>
+        <w:drawing>
+          <wp:inline distT="0" distB="0" distL="0" distR="0" wp14:anchorId="36C6B312" wp14:editId="060E2F99">
+            <wp:extent cx="5731510" cy="5247005"/>
+            <wp:effectExtent l="0" t="0" r="2540" b="0"/>
+            <wp:docPr id="1623820540" name="Picture 1"/>
+            <wp:cNvGraphicFramePr>
+              <a:graphicFrameLocks xmlns:a="http://schemas.openxmlformats.org/drawingml/2006/main" noChangeAspect="1"/>
+            </wp:cNvGraphicFramePr>
+            <a:graphic xmlns:a="http://schemas.openxmlformats.org/drawingml/2006/main">
+              <a:graphicData uri="http://schemas.openxmlformats.org/drawingml/2006/picture">
+                <pic:pic xmlns:pic="http://schemas.openxmlformats.org/drawingml/2006/picture">
+                  <pic:nvPicPr>
+                    <pic:cNvPr id="1623820540" name="Picture 1623820540"/>
+                    <pic:cNvPicPr/>
+                  </pic:nvPicPr>
+                  <pic:blipFill>
+                    <a:blip r:embed="rId5">
+                      <a:extLst>
+                        <a:ext uri="{28A0092B-C50C-407E-A947-70E740481C1C}">
+                          <a14:useLocalDpi xmlns:a14="http://schemas.microsoft.com/office/drawing/2010/main" val="0"/>
+                        </a:ext>
+                      </a:extLst>
+                    </a:blip>
+                    <a:stretch>
+                      <a:fillRect/>
+                    </a:stretch>
+                  </pic:blipFill>
+                  <pic:spPr>
+                    <a:xfrm>
+                      <a:off x="0" y="0"/>
+                      <a:ext cx="5731510" cy="5247005"/>
+                    </a:xfrm>
+                    <a:prstGeom prst="rect">
+                      <a:avLst/>
+                    </a:prstGeom>
+                  </pic:spPr>
+                </pic:pic>
+              </a:graphicData>
+            </a:graphic>
+          </wp:inline>
+        </w:drawing>
+      </w:r>
+      <w:r>
+        <w:rPr>
+          <w:color w:val="00B0F0"/>
+          <w:sz w:val="72"/>
+          <w:szCs w:val="72"/>
+          <w:lang w:val="en-US"/>
+        </w:rPr>
         <w:br/>
       </w:r>
       <w:r>
@@ -2570,6 +2620,7 @@
           <w:szCs w:val="40"/>
           <w:lang w:val="en-US"/>
         </w:rPr>
+        <w:lastRenderedPageBreak/>
         <w:t xml:space="preserve">           v</w:t>
       </w:r>
     </w:p>
@@ -2760,7 +2811,6 @@
           <w:szCs w:val="40"/>
           <w:lang w:val="en-US"/>
         </w:rPr>
-        <w:lastRenderedPageBreak/>
         <w:t xml:space="preserve">       Drift Detected?</w:t>
       </w:r>
     </w:p>
@@ -2910,6 +2960,7 @@
           <w:sz w:val="72"/>
           <w:szCs w:val="72"/>
         </w:rPr>
+        <w:lastRenderedPageBreak/>
         <w:t>Requirements</w:t>
       </w:r>
     </w:p>
@@ -3006,7 +3057,7 @@
           <w:szCs w:val="72"/>
         </w:rPr>
         <w:pict w14:anchorId="2415FD90">
-          <v:rect id="_x0000_i1061" style="width:0;height:1.5pt" o:hralign="center" o:hrstd="t" o:hr="t" fillcolor="#a0a0a0" stroked="f"/>
+          <v:rect id="_x0000_i1031" style="width:0;height:1.5pt" o:hralign="center" o:hrstd="t" o:hr="t" fillcolor="#a0a0a0" stroked="f"/>
         </w:pict>
       </w:r>
     </w:p>
@@ -3046,8 +3097,98 @@
           <w:sz w:val="72"/>
           <w:szCs w:val="72"/>
         </w:rPr>
+        <w:t>kubectl</w:t>
+      </w:r>
+      <w:proofErr w:type="spellEnd"/>
+      <w:r>
+        <w:rPr>
+          <w:color w:val="1F4E79" w:themeColor="accent5" w:themeShade="80"/>
+          <w:sz w:val="72"/>
+          <w:szCs w:val="72"/>
+        </w:rPr>
+        <w:t xml:space="preserve"> create namespace </w:t>
+      </w:r>
+      <w:proofErr w:type="spellStart"/>
+      <w:r>
+        <w:rPr>
+          <w:color w:val="1F4E79" w:themeColor="accent5" w:themeShade="80"/>
+          <w:sz w:val="72"/>
+          <w:szCs w:val="72"/>
+        </w:rPr>
+        <w:t>argocd</w:t>
+      </w:r>
+      <w:proofErr w:type="spellEnd"/>
+    </w:p>
+    <w:p>
+      <w:pPr>
+        <w:rPr>
+          <w:color w:val="1F4E79" w:themeColor="accent5" w:themeShade="80"/>
+          <w:sz w:val="72"/>
+          <w:szCs w:val="72"/>
+        </w:rPr>
+      </w:pPr>
+      <w:proofErr w:type="spellStart"/>
+      <w:r>
+        <w:rPr>
+          <w:color w:val="1F4E79" w:themeColor="accent5" w:themeShade="80"/>
+          <w:sz w:val="72"/>
+          <w:szCs w:val="72"/>
+        </w:rPr>
+        <w:t>kubectl</w:t>
+      </w:r>
+      <w:proofErr w:type="spellEnd"/>
+      <w:r>
+        <w:rPr>
+          <w:color w:val="1F4E79" w:themeColor="accent5" w:themeShade="80"/>
+          <w:sz w:val="72"/>
+          <w:szCs w:val="72"/>
+        </w:rPr>
+        <w:t xml:space="preserve"> apply -n </w:t>
+      </w:r>
+      <w:proofErr w:type="spellStart"/>
+      <w:r>
+        <w:rPr>
+          <w:color w:val="1F4E79" w:themeColor="accent5" w:themeShade="80"/>
+          <w:sz w:val="72"/>
+          <w:szCs w:val="72"/>
+        </w:rPr>
+        <w:t>argocd</w:t>
+      </w:r>
+      <w:proofErr w:type="spellEnd"/>
+      <w:r>
+        <w:rPr>
+          <w:color w:val="1F4E79" w:themeColor="accent5" w:themeShade="80"/>
+          <w:sz w:val="72"/>
+          <w:szCs w:val="72"/>
+        </w:rPr>
+        <w:t xml:space="preserve"> -f https://raw.githubusercontent.com/argoproj/argo-cd/stable/manifests/install.yaml</w:t>
+      </w:r>
+    </w:p>
+    <w:p>
+      <w:pPr>
+        <w:rPr>
+          <w:color w:val="1F4E79" w:themeColor="accent5" w:themeShade="80"/>
+          <w:sz w:val="72"/>
+          <w:szCs w:val="72"/>
+        </w:rPr>
+      </w:pPr>
+      <w:r>
+        <w:rPr>
+          <w:color w:val="1F4E79" w:themeColor="accent5" w:themeShade="80"/>
+          <w:sz w:val="72"/>
+          <w:szCs w:val="72"/>
+        </w:rPr>
         <w:lastRenderedPageBreak/>
-        <w:t>kubectl</w:t>
+        <w:t xml:space="preserve">(It creates the namespace named </w:t>
+      </w:r>
+      <w:proofErr w:type="spellStart"/>
+      <w:r>
+        <w:rPr>
+          <w:color w:val="1F4E79" w:themeColor="accent5" w:themeShade="80"/>
+          <w:sz w:val="72"/>
+          <w:szCs w:val="72"/>
+        </w:rPr>
+        <w:t>argocd</w:t>
       </w:r>
       <w:proofErr w:type="spellEnd"/>
       <w:r>
@@ -3056,7 +3197,64 @@
           <w:sz w:val="72"/>
           <w:szCs w:val="72"/>
         </w:rPr>
-        <w:t xml:space="preserve"> create namespace </w:t>
+        <w:t>.)</w:t>
+      </w:r>
+    </w:p>
+    <w:p>
+      <w:pPr>
+        <w:rPr>
+          <w:color w:val="1F4E79" w:themeColor="accent5" w:themeShade="80"/>
+          <w:sz w:val="72"/>
+          <w:szCs w:val="72"/>
+        </w:rPr>
+      </w:pPr>
+      <w:r>
+        <w:rPr>
+          <w:color w:val="1F4E79" w:themeColor="accent5" w:themeShade="80"/>
+          <w:sz w:val="72"/>
+          <w:szCs w:val="72"/>
+        </w:rPr>
+        <w:pict w14:anchorId="7AAD4EE8">
+          <v:rect id="_x0000_i1032" style="width:0;height:1.5pt" o:hralign="center" o:hrstd="t" o:hr="t" fillcolor="#a0a0a0" stroked="f"/>
+        </w:pict>
+      </w:r>
+    </w:p>
+    <w:p>
+      <w:pPr>
+        <w:rPr>
+          <w:b/>
+          <w:bCs/>
+          <w:color w:val="1F4E79" w:themeColor="accent5" w:themeShade="80"/>
+          <w:sz w:val="72"/>
+          <w:szCs w:val="72"/>
+        </w:rPr>
+      </w:pPr>
+      <w:r>
+        <w:rPr>
+          <w:b/>
+          <w:bCs/>
+          <w:color w:val="1F4E79" w:themeColor="accent5" w:themeShade="80"/>
+          <w:sz w:val="72"/>
+          <w:szCs w:val="72"/>
+        </w:rPr>
+        <w:t>Download the Argo CD CLI</w:t>
+      </w:r>
+    </w:p>
+    <w:p>
+      <w:pPr>
+        <w:rPr>
+          <w:color w:val="1F4E79" w:themeColor="accent5" w:themeShade="80"/>
+          <w:sz w:val="72"/>
+          <w:szCs w:val="72"/>
+        </w:rPr>
+      </w:pPr>
+      <w:r>
+        <w:rPr>
+          <w:color w:val="1F4E79" w:themeColor="accent5" w:themeShade="80"/>
+          <w:sz w:val="72"/>
+          <w:szCs w:val="72"/>
+        </w:rPr>
+        <w:t>curl -</w:t>
       </w:r>
       <w:proofErr w:type="spellStart"/>
       <w:r>
@@ -3065,6 +3263,69 @@
           <w:sz w:val="72"/>
           <w:szCs w:val="72"/>
         </w:rPr>
+        <w:t>sSL</w:t>
+      </w:r>
+      <w:proofErr w:type="spellEnd"/>
+      <w:r>
+        <w:rPr>
+          <w:color w:val="1F4E79" w:themeColor="accent5" w:themeShade="80"/>
+          <w:sz w:val="72"/>
+          <w:szCs w:val="72"/>
+        </w:rPr>
+        <w:t xml:space="preserve"> -o argocd-linux-amd64 https://github.com/argoproj/argo-cd/releases/latest/download/argocd-linux-amd64</w:t>
+      </w:r>
+    </w:p>
+    <w:p>
+      <w:pPr>
+        <w:rPr>
+          <w:color w:val="1F4E79" w:themeColor="accent5" w:themeShade="80"/>
+          <w:sz w:val="72"/>
+          <w:szCs w:val="72"/>
+        </w:rPr>
+      </w:pPr>
+      <w:proofErr w:type="spellStart"/>
+      <w:r>
+        <w:rPr>
+          <w:color w:val="1F4E79" w:themeColor="accent5" w:themeShade="80"/>
+          <w:sz w:val="72"/>
+          <w:szCs w:val="72"/>
+        </w:rPr>
+        <w:t>sudo</w:t>
+      </w:r>
+      <w:proofErr w:type="spellEnd"/>
+      <w:r>
+        <w:rPr>
+          <w:color w:val="1F4E79" w:themeColor="accent5" w:themeShade="80"/>
+          <w:sz w:val="72"/>
+          <w:szCs w:val="72"/>
+        </w:rPr>
+        <w:t xml:space="preserve"> install -m 555 argocd-linux-amd64 /</w:t>
+      </w:r>
+      <w:proofErr w:type="spellStart"/>
+      <w:r>
+        <w:rPr>
+          <w:color w:val="1F4E79" w:themeColor="accent5" w:themeShade="80"/>
+          <w:sz w:val="72"/>
+          <w:szCs w:val="72"/>
+        </w:rPr>
+        <w:t>usr</w:t>
+      </w:r>
+      <w:proofErr w:type="spellEnd"/>
+      <w:r>
+        <w:rPr>
+          <w:color w:val="1F4E79" w:themeColor="accent5" w:themeShade="80"/>
+          <w:sz w:val="72"/>
+          <w:szCs w:val="72"/>
+        </w:rPr>
+        <w:t>/local/bin/</w:t>
+      </w:r>
+      <w:proofErr w:type="spellStart"/>
+      <w:r>
+        <w:rPr>
+          <w:color w:val="1F4E79" w:themeColor="accent5" w:themeShade="80"/>
+          <w:sz w:val="72"/>
+          <w:szCs w:val="72"/>
+        </w:rPr>
         <w:t>argocd</w:t>
       </w:r>
       <w:proofErr w:type="spellEnd"/>
@@ -3077,6 +3338,64 @@
           <w:szCs w:val="72"/>
         </w:rPr>
       </w:pPr>
+      <w:r>
+        <w:rPr>
+          <w:color w:val="1F4E79" w:themeColor="accent5" w:themeShade="80"/>
+          <w:sz w:val="72"/>
+          <w:szCs w:val="72"/>
+        </w:rPr>
+        <w:lastRenderedPageBreak/>
+        <w:t>rm argocd-linux-amd64</w:t>
+      </w:r>
+    </w:p>
+    <w:p>
+      <w:pPr>
+        <w:rPr>
+          <w:color w:val="1F4E79" w:themeColor="accent5" w:themeShade="80"/>
+          <w:sz w:val="72"/>
+          <w:szCs w:val="72"/>
+        </w:rPr>
+      </w:pPr>
+      <w:r>
+        <w:rPr>
+          <w:color w:val="1F4E79" w:themeColor="accent5" w:themeShade="80"/>
+          <w:sz w:val="72"/>
+          <w:szCs w:val="72"/>
+        </w:rPr>
+        <w:pict w14:anchorId="65B91310">
+          <v:rect id="_x0000_i1033" style="width:0;height:1.5pt" o:hralign="center" o:hrstd="t" o:hr="t" fillcolor="#a0a0a0" stroked="f"/>
+        </w:pict>
+      </w:r>
+    </w:p>
+    <w:p>
+      <w:pPr>
+        <w:rPr>
+          <w:b/>
+          <w:bCs/>
+          <w:color w:val="1F4E79" w:themeColor="accent5" w:themeShade="80"/>
+          <w:sz w:val="72"/>
+          <w:szCs w:val="72"/>
+        </w:rPr>
+      </w:pPr>
+      <w:r>
+        <w:rPr>
+          <w:b/>
+          <w:bCs/>
+          <w:color w:val="1F4E79" w:themeColor="accent5" w:themeShade="80"/>
+          <w:sz w:val="72"/>
+          <w:szCs w:val="72"/>
+        </w:rPr>
+        <w:t>Access the API server of Argo CD</w:t>
+      </w:r>
+    </w:p>
+    <w:p>
+      <w:pPr>
+        <w:rPr>
+          <w:color w:val="1F4E79" w:themeColor="accent5" w:themeShade="80"/>
+          <w:sz w:val="72"/>
+          <w:szCs w:val="72"/>
+        </w:rPr>
+      </w:pPr>
       <w:proofErr w:type="spellStart"/>
       <w:r>
         <w:rPr>
@@ -3084,283 +3403,6 @@
           <w:sz w:val="72"/>
           <w:szCs w:val="72"/>
         </w:rPr>
-        <w:t>kubectl</w:t>
-      </w:r>
-      <w:proofErr w:type="spellEnd"/>
-      <w:r>
-        <w:rPr>
-          <w:color w:val="1F4E79" w:themeColor="accent5" w:themeShade="80"/>
-          <w:sz w:val="72"/>
-          <w:szCs w:val="72"/>
-        </w:rPr>
-        <w:t xml:space="preserve"> apply -n </w:t>
-      </w:r>
-      <w:proofErr w:type="spellStart"/>
-      <w:r>
-        <w:rPr>
-          <w:color w:val="1F4E79" w:themeColor="accent5" w:themeShade="80"/>
-          <w:sz w:val="72"/>
-          <w:szCs w:val="72"/>
-        </w:rPr>
-        <w:t>argocd</w:t>
-      </w:r>
-      <w:proofErr w:type="spellEnd"/>
-      <w:r>
-        <w:rPr>
-          <w:color w:val="1F4E79" w:themeColor="accent5" w:themeShade="80"/>
-          <w:sz w:val="72"/>
-          <w:szCs w:val="72"/>
-        </w:rPr>
-        <w:t xml:space="preserve"> -f https://raw.githubusercontent.com/argoproj/argo-cd/stable/manifests/install.yaml</w:t>
-      </w:r>
-    </w:p>
-    <w:p>
-      <w:pPr>
-        <w:rPr>
-          <w:color w:val="1F4E79" w:themeColor="accent5" w:themeShade="80"/>
-          <w:sz w:val="72"/>
-          <w:szCs w:val="72"/>
-        </w:rPr>
-      </w:pPr>
-      <w:r>
-        <w:rPr>
-          <w:color w:val="1F4E79" w:themeColor="accent5" w:themeShade="80"/>
-          <w:sz w:val="72"/>
-          <w:szCs w:val="72"/>
-        </w:rPr>
-        <w:t xml:space="preserve">(It creates the namespace named </w:t>
-      </w:r>
-      <w:proofErr w:type="spellStart"/>
-      <w:r>
-        <w:rPr>
-          <w:color w:val="1F4E79" w:themeColor="accent5" w:themeShade="80"/>
-          <w:sz w:val="72"/>
-          <w:szCs w:val="72"/>
-        </w:rPr>
-        <w:t>argocd</w:t>
-      </w:r>
-      <w:proofErr w:type="spellEnd"/>
-      <w:r>
-        <w:rPr>
-          <w:color w:val="1F4E79" w:themeColor="accent5" w:themeShade="80"/>
-          <w:sz w:val="72"/>
-          <w:szCs w:val="72"/>
-        </w:rPr>
-        <w:t>.)</w:t>
-      </w:r>
-    </w:p>
-    <w:p>
-      <w:pPr>
-        <w:rPr>
-          <w:color w:val="1F4E79" w:themeColor="accent5" w:themeShade="80"/>
-          <w:sz w:val="72"/>
-          <w:szCs w:val="72"/>
-        </w:rPr>
-      </w:pPr>
-      <w:r>
-        <w:rPr>
-          <w:color w:val="1F4E79" w:themeColor="accent5" w:themeShade="80"/>
-          <w:sz w:val="72"/>
-          <w:szCs w:val="72"/>
-        </w:rPr>
-        <w:pict w14:anchorId="7AAD4EE8">
-          <v:rect id="_x0000_i1062" style="width:0;height:1.5pt" o:hralign="center" o:hrstd="t" o:hr="t" fillcolor="#a0a0a0" stroked="f"/>
-        </w:pict>
-      </w:r>
-    </w:p>
-    <w:p>
-      <w:pPr>
-        <w:rPr>
-          <w:b/>
-          <w:bCs/>
-          <w:color w:val="1F4E79" w:themeColor="accent5" w:themeShade="80"/>
-          <w:sz w:val="72"/>
-          <w:szCs w:val="72"/>
-        </w:rPr>
-      </w:pPr>
-      <w:r>
-        <w:rPr>
-          <w:b/>
-          <w:bCs/>
-          <w:color w:val="1F4E79" w:themeColor="accent5" w:themeShade="80"/>
-          <w:sz w:val="72"/>
-          <w:szCs w:val="72"/>
-        </w:rPr>
-        <w:t>Download the Argo CD CLI</w:t>
-      </w:r>
-    </w:p>
-    <w:p>
-      <w:pPr>
-        <w:rPr>
-          <w:color w:val="1F4E79" w:themeColor="accent5" w:themeShade="80"/>
-          <w:sz w:val="72"/>
-          <w:szCs w:val="72"/>
-        </w:rPr>
-      </w:pPr>
-      <w:r>
-        <w:rPr>
-          <w:color w:val="1F4E79" w:themeColor="accent5" w:themeShade="80"/>
-          <w:sz w:val="72"/>
-          <w:szCs w:val="72"/>
-        </w:rPr>
-        <w:t>curl -</w:t>
-      </w:r>
-      <w:proofErr w:type="spellStart"/>
-      <w:r>
-        <w:rPr>
-          <w:color w:val="1F4E79" w:themeColor="accent5" w:themeShade="80"/>
-          <w:sz w:val="72"/>
-          <w:szCs w:val="72"/>
-        </w:rPr>
-        <w:t>sSL</w:t>
-      </w:r>
-      <w:proofErr w:type="spellEnd"/>
-      <w:r>
-        <w:rPr>
-          <w:color w:val="1F4E79" w:themeColor="accent5" w:themeShade="80"/>
-          <w:sz w:val="72"/>
-          <w:szCs w:val="72"/>
-        </w:rPr>
-        <w:t xml:space="preserve"> -o argocd-linux-amd64 </w:t>
-      </w:r>
-      <w:r>
-        <w:rPr>
-          <w:color w:val="1F4E79" w:themeColor="accent5" w:themeShade="80"/>
-          <w:sz w:val="72"/>
-          <w:szCs w:val="72"/>
-        </w:rPr>
-        <w:lastRenderedPageBreak/>
-        <w:t>https://github.com/argoproj/argo-cd/releases/latest/download/argocd-linux-amd64</w:t>
-      </w:r>
-    </w:p>
-    <w:p>
-      <w:pPr>
-        <w:rPr>
-          <w:color w:val="1F4E79" w:themeColor="accent5" w:themeShade="80"/>
-          <w:sz w:val="72"/>
-          <w:szCs w:val="72"/>
-        </w:rPr>
-      </w:pPr>
-      <w:proofErr w:type="spellStart"/>
-      <w:r>
-        <w:rPr>
-          <w:color w:val="1F4E79" w:themeColor="accent5" w:themeShade="80"/>
-          <w:sz w:val="72"/>
-          <w:szCs w:val="72"/>
-        </w:rPr>
-        <w:t>sudo</w:t>
-      </w:r>
-      <w:proofErr w:type="spellEnd"/>
-      <w:r>
-        <w:rPr>
-          <w:color w:val="1F4E79" w:themeColor="accent5" w:themeShade="80"/>
-          <w:sz w:val="72"/>
-          <w:szCs w:val="72"/>
-        </w:rPr>
-        <w:t xml:space="preserve"> install -m 555 argocd-linux-amd64 /</w:t>
-      </w:r>
-      <w:proofErr w:type="spellStart"/>
-      <w:r>
-        <w:rPr>
-          <w:color w:val="1F4E79" w:themeColor="accent5" w:themeShade="80"/>
-          <w:sz w:val="72"/>
-          <w:szCs w:val="72"/>
-        </w:rPr>
-        <w:t>usr</w:t>
-      </w:r>
-      <w:proofErr w:type="spellEnd"/>
-      <w:r>
-        <w:rPr>
-          <w:color w:val="1F4E79" w:themeColor="accent5" w:themeShade="80"/>
-          <w:sz w:val="72"/>
-          <w:szCs w:val="72"/>
-        </w:rPr>
-        <w:t>/local/bin/</w:t>
-      </w:r>
-      <w:proofErr w:type="spellStart"/>
-      <w:r>
-        <w:rPr>
-          <w:color w:val="1F4E79" w:themeColor="accent5" w:themeShade="80"/>
-          <w:sz w:val="72"/>
-          <w:szCs w:val="72"/>
-        </w:rPr>
-        <w:t>argocd</w:t>
-      </w:r>
-      <w:proofErr w:type="spellEnd"/>
-    </w:p>
-    <w:p>
-      <w:pPr>
-        <w:rPr>
-          <w:color w:val="1F4E79" w:themeColor="accent5" w:themeShade="80"/>
-          <w:sz w:val="72"/>
-          <w:szCs w:val="72"/>
-        </w:rPr>
-      </w:pPr>
-      <w:r>
-        <w:rPr>
-          <w:color w:val="1F4E79" w:themeColor="accent5" w:themeShade="80"/>
-          <w:sz w:val="72"/>
-          <w:szCs w:val="72"/>
-        </w:rPr>
-        <w:t>rm argocd-linux-amd64</w:t>
-      </w:r>
-    </w:p>
-    <w:p>
-      <w:pPr>
-        <w:rPr>
-          <w:color w:val="1F4E79" w:themeColor="accent5" w:themeShade="80"/>
-          <w:sz w:val="72"/>
-          <w:szCs w:val="72"/>
-        </w:rPr>
-      </w:pPr>
-      <w:r>
-        <w:rPr>
-          <w:color w:val="1F4E79" w:themeColor="accent5" w:themeShade="80"/>
-          <w:sz w:val="72"/>
-          <w:szCs w:val="72"/>
-        </w:rPr>
-        <w:pict w14:anchorId="65B91310">
-          <v:rect id="_x0000_i1063" style="width:0;height:1.5pt" o:hralign="center" o:hrstd="t" o:hr="t" fillcolor="#a0a0a0" stroked="f"/>
-        </w:pict>
-      </w:r>
-    </w:p>
-    <w:p>
-      <w:pPr>
-        <w:rPr>
-          <w:b/>
-          <w:bCs/>
-          <w:color w:val="1F4E79" w:themeColor="accent5" w:themeShade="80"/>
-          <w:sz w:val="72"/>
-          <w:szCs w:val="72"/>
-        </w:rPr>
-      </w:pPr>
-      <w:r>
-        <w:rPr>
-          <w:b/>
-          <w:bCs/>
-          <w:color w:val="1F4E79" w:themeColor="accent5" w:themeShade="80"/>
-          <w:sz w:val="72"/>
-          <w:szCs w:val="72"/>
-        </w:rPr>
-        <w:t>Access the API server of Argo CD</w:t>
-      </w:r>
-    </w:p>
-    <w:p>
-      <w:pPr>
-        <w:rPr>
-          <w:color w:val="1F4E79" w:themeColor="accent5" w:themeShade="80"/>
-          <w:sz w:val="72"/>
-          <w:szCs w:val="72"/>
-        </w:rPr>
-      </w:pPr>
-      <w:proofErr w:type="spellStart"/>
-      <w:r>
-        <w:rPr>
-          <w:color w:val="1F4E79" w:themeColor="accent5" w:themeShade="80"/>
-          <w:sz w:val="72"/>
-          <w:szCs w:val="72"/>
-        </w:rPr>
-        <w:lastRenderedPageBreak/>
         <w:t>kubectl</w:t>
       </w:r>
       <w:proofErr w:type="spellEnd"/>
@@ -3518,7 +3560,7 @@
           <w:szCs w:val="72"/>
         </w:rPr>
         <w:pict w14:anchorId="081D4587">
-          <v:rect id="_x0000_i1064" style="width:0;height:1.5pt" o:hralign="center" o:hrstd="t" o:hr="t" fillcolor="#a0a0a0" stroked="f"/>
+          <v:rect id="_x0000_i1034" style="width:0;height:1.5pt" o:hralign="center" o:hrstd="t" o:hr="t" fillcolor="#a0a0a0" stroked="f"/>
         </w:pict>
       </w:r>
     </w:p>
@@ -3540,6 +3582,7 @@
           <w:sz w:val="72"/>
           <w:szCs w:val="72"/>
         </w:rPr>
+        <w:lastRenderedPageBreak/>
         <w:t>Login into Argo CD</w:t>
       </w:r>
     </w:p>
@@ -3640,7 +3683,6 @@
           <w:sz w:val="72"/>
           <w:szCs w:val="72"/>
         </w:rPr>
-        <w:lastRenderedPageBreak/>
         <w:t>argocd</w:t>
       </w:r>
       <w:proofErr w:type="spellEnd"/>
@@ -3668,7 +3710,7 @@
           <w:szCs w:val="72"/>
         </w:rPr>
         <w:pict w14:anchorId="6600F10E">
-          <v:rect id="_x0000_i1065" style="width:0;height:1.5pt" o:hralign="center" o:hrstd="t" o:hr="t" fillcolor="#a0a0a0" stroked="f"/>
+          <v:rect id="_x0000_i1035" style="width:0;height:1.5pt" o:hralign="center" o:hrstd="t" o:hr="t" fillcolor="#a0a0a0" stroked="f"/>
         </w:pict>
       </w:r>
     </w:p>
@@ -3789,6 +3831,7 @@
           <w:sz w:val="72"/>
           <w:szCs w:val="72"/>
         </w:rPr>
+        <w:lastRenderedPageBreak/>
         <w:t xml:space="preserve">Choose connection method as </w:t>
       </w:r>
       <w:r>
@@ -3911,7 +3954,6 @@
           <w:sz w:val="72"/>
           <w:szCs w:val="72"/>
         </w:rPr>
-        <w:lastRenderedPageBreak/>
         <w:t>Repository URL</w:t>
       </w:r>
     </w:p>
@@ -4074,6 +4116,7 @@
           <w:sz w:val="72"/>
           <w:szCs w:val="72"/>
         </w:rPr>
+        <w:lastRenderedPageBreak/>
         <w:t>Application name</w:t>
       </w:r>
     </w:p>
@@ -4199,7 +4242,6 @@
           <w:sz w:val="72"/>
           <w:szCs w:val="72"/>
         </w:rPr>
-        <w:lastRenderedPageBreak/>
         <w:t>Path of the manifest files</w:t>
       </w:r>
     </w:p>
@@ -6604,6 +6646,7 @@
   <w:style w:type="character" w:default="1" w:styleId="DefaultParagraphFont">
     <w:name w:val="Default Paragraph Font"/>
     <w:uiPriority w:val="1"/>
+    <w:semiHidden/>
     <w:unhideWhenUsed/>
   </w:style>
   <w:style w:type="table" w:default="1" w:styleId="TableNormal">

</xml_diff>